<commit_message>
Expanded 'extension points' portion, checked against ISO 30042 for accuracy in import/export section
</commit_message>
<xml_diff>
--- a/TBX-Basic_ImplementationGuide.docx
+++ b/TBX-Basic_ImplementationGuide.docx
@@ -69,7 +69,7 @@
           <w:r>
             <w:fldChar w:fldCharType="separate"/>
           </w:r>
-          <w:hyperlink w:anchor="_Toc500859812" w:history="1">
+          <w:hyperlink w:anchor="_Toc501609945" w:history="1">
             <w:r>
               <w:rPr>
                 <w:rStyle w:val="Hyperlink"/>
@@ -96,7 +96,7 @@
                 <w:noProof/>
                 <w:webHidden/>
               </w:rPr>
-              <w:instrText xml:space="preserve"> PAGEREF _Toc500859812 \h </w:instrText>
+              <w:instrText xml:space="preserve"> PAGEREF _Toc501609945 \h </w:instrText>
             </w:r>
             <w:r>
               <w:rPr>
@@ -137,7 +137,7 @@
               <w:noProof/>
             </w:rPr>
           </w:pPr>
-          <w:hyperlink w:anchor="_Toc500859813" w:history="1">
+          <w:hyperlink w:anchor="_Toc501609946" w:history="1">
             <w:r>
               <w:rPr>
                 <w:rStyle w:val="Hyperlink"/>
@@ -164,7 +164,7 @@
                 <w:noProof/>
                 <w:webHidden/>
               </w:rPr>
-              <w:instrText xml:space="preserve"> PAGEREF _Toc500859813 \h </w:instrText>
+              <w:instrText xml:space="preserve"> PAGEREF _Toc501609946 \h </w:instrText>
             </w:r>
             <w:r>
               <w:rPr>
@@ -205,7 +205,7 @@
               <w:noProof/>
             </w:rPr>
           </w:pPr>
-          <w:hyperlink w:anchor="_Toc500859814" w:history="1">
+          <w:hyperlink w:anchor="_Toc501609947" w:history="1">
             <w:r>
               <w:rPr>
                 <w:rStyle w:val="Hyperlink"/>
@@ -232,7 +232,7 @@
                 <w:noProof/>
                 <w:webHidden/>
               </w:rPr>
-              <w:instrText xml:space="preserve"> PAGEREF _Toc500859814 \h </w:instrText>
+              <w:instrText xml:space="preserve"> PAGEREF _Toc501609947 \h </w:instrText>
             </w:r>
             <w:r>
               <w:rPr>
@@ -273,7 +273,7 @@
               <w:noProof/>
             </w:rPr>
           </w:pPr>
-          <w:hyperlink w:anchor="_Toc500859815" w:history="1">
+          <w:hyperlink w:anchor="_Toc501609948" w:history="1">
             <w:r>
               <w:rPr>
                 <w:rStyle w:val="Hyperlink"/>
@@ -300,7 +300,7 @@
                 <w:noProof/>
                 <w:webHidden/>
               </w:rPr>
-              <w:instrText xml:space="preserve"> PAGEREF _Toc500859815 \h </w:instrText>
+              <w:instrText xml:space="preserve"> PAGEREF _Toc501609948 \h </w:instrText>
             </w:r>
             <w:r>
               <w:rPr>
@@ -341,7 +341,7 @@
               <w:noProof/>
             </w:rPr>
           </w:pPr>
-          <w:hyperlink w:anchor="_Toc500859816" w:history="1">
+          <w:hyperlink w:anchor="_Toc501609949" w:history="1">
             <w:r>
               <w:rPr>
                 <w:rStyle w:val="Hyperlink"/>
@@ -368,7 +368,7 @@
                 <w:noProof/>
                 <w:webHidden/>
               </w:rPr>
-              <w:instrText xml:space="preserve"> PAGEREF _Toc500859816 \h </w:instrText>
+              <w:instrText xml:space="preserve"> PAGEREF _Toc501609949 \h </w:instrText>
             </w:r>
             <w:r>
               <w:rPr>
@@ -409,7 +409,7 @@
               <w:noProof/>
             </w:rPr>
           </w:pPr>
-          <w:hyperlink w:anchor="_Toc500859817" w:history="1">
+          <w:hyperlink w:anchor="_Toc501609950" w:history="1">
             <w:r>
               <w:rPr>
                 <w:rStyle w:val="Hyperlink"/>
@@ -436,7 +436,7 @@
                 <w:noProof/>
                 <w:webHidden/>
               </w:rPr>
-              <w:instrText xml:space="preserve"> PAGEREF _Toc500859817 \h </w:instrText>
+              <w:instrText xml:space="preserve"> PAGEREF _Toc501609950 \h </w:instrText>
             </w:r>
             <w:r>
               <w:rPr>
@@ -477,7 +477,7 @@
               <w:noProof/>
             </w:rPr>
           </w:pPr>
-          <w:hyperlink w:anchor="_Toc500859818" w:history="1">
+          <w:hyperlink w:anchor="_Toc501609951" w:history="1">
             <w:r>
               <w:rPr>
                 <w:rStyle w:val="Hyperlink"/>
@@ -504,7 +504,7 @@
                 <w:noProof/>
                 <w:webHidden/>
               </w:rPr>
-              <w:instrText xml:space="preserve"> PAGEREF _Toc500859818 \h </w:instrText>
+              <w:instrText xml:space="preserve"> PAGEREF _Toc501609951 \h </w:instrText>
             </w:r>
             <w:r>
               <w:rPr>
@@ -545,7 +545,7 @@
               <w:noProof/>
             </w:rPr>
           </w:pPr>
-          <w:hyperlink w:anchor="_Toc500859819" w:history="1">
+          <w:hyperlink w:anchor="_Toc501609952" w:history="1">
             <w:r>
               <w:rPr>
                 <w:rStyle w:val="Hyperlink"/>
@@ -572,7 +572,7 @@
                 <w:noProof/>
                 <w:webHidden/>
               </w:rPr>
-              <w:instrText xml:space="preserve"> PAGEREF _Toc500859819 \h </w:instrText>
+              <w:instrText xml:space="preserve"> PAGEREF _Toc501609952 \h </w:instrText>
             </w:r>
             <w:r>
               <w:rPr>
@@ -613,7 +613,7 @@
               <w:noProof/>
             </w:rPr>
           </w:pPr>
-          <w:hyperlink w:anchor="_Toc500859820" w:history="1">
+          <w:hyperlink w:anchor="_Toc501609953" w:history="1">
             <w:r>
               <w:rPr>
                 <w:rStyle w:val="Hyperlink"/>
@@ -640,7 +640,7 @@
                 <w:noProof/>
                 <w:webHidden/>
               </w:rPr>
-              <w:instrText xml:space="preserve"> PAGEREF _Toc500859820 \h </w:instrText>
+              <w:instrText xml:space="preserve"> PAGEREF _Toc501609953 \h </w:instrText>
             </w:r>
             <w:r>
               <w:rPr>
@@ -681,7 +681,7 @@
               <w:noProof/>
             </w:rPr>
           </w:pPr>
-          <w:hyperlink w:anchor="_Toc500859821" w:history="1">
+          <w:hyperlink w:anchor="_Toc501609954" w:history="1">
             <w:r>
               <w:rPr>
                 <w:rStyle w:val="Hyperlink"/>
@@ -708,7 +708,7 @@
                 <w:noProof/>
                 <w:webHidden/>
               </w:rPr>
-              <w:instrText xml:space="preserve"> PAGEREF _Toc500859821 \h </w:instrText>
+              <w:instrText xml:space="preserve"> PAGEREF _Toc501609954 \h </w:instrText>
             </w:r>
             <w:r>
               <w:rPr>
@@ -749,7 +749,7 @@
               <w:noProof/>
             </w:rPr>
           </w:pPr>
-          <w:hyperlink w:anchor="_Toc500859822" w:history="1">
+          <w:hyperlink w:anchor="_Toc501609955" w:history="1">
             <w:r>
               <w:rPr>
                 <w:rStyle w:val="Hyperlink"/>
@@ -776,7 +776,7 @@
                 <w:noProof/>
                 <w:webHidden/>
               </w:rPr>
-              <w:instrText xml:space="preserve"> PAGEREF _Toc500859822 \h </w:instrText>
+              <w:instrText xml:space="preserve"> PAGEREF _Toc501609955 \h </w:instrText>
             </w:r>
             <w:r>
               <w:rPr>
@@ -796,7 +796,7 @@
                 <w:noProof/>
                 <w:webHidden/>
               </w:rPr>
-              <w:t>5</w:t>
+              <w:t>6</w:t>
             </w:r>
             <w:r>
               <w:rPr>
@@ -817,7 +817,7 @@
               <w:noProof/>
             </w:rPr>
           </w:pPr>
-          <w:hyperlink w:anchor="_Toc500859823" w:history="1">
+          <w:hyperlink w:anchor="_Toc501609956" w:history="1">
             <w:r>
               <w:rPr>
                 <w:rStyle w:val="Hyperlink"/>
@@ -844,7 +844,7 @@
                 <w:noProof/>
                 <w:webHidden/>
               </w:rPr>
-              <w:instrText xml:space="preserve"> PAGEREF _Toc500859823 \h </w:instrText>
+              <w:instrText xml:space="preserve"> PAGEREF _Toc501609956 \h </w:instrText>
             </w:r>
             <w:r>
               <w:rPr>
@@ -864,7 +864,7 @@
                 <w:noProof/>
                 <w:webHidden/>
               </w:rPr>
-              <w:t>5</w:t>
+              <w:t>6</w:t>
             </w:r>
             <w:r>
               <w:rPr>
@@ -885,7 +885,7 @@
               <w:noProof/>
             </w:rPr>
           </w:pPr>
-          <w:hyperlink w:anchor="_Toc500859824" w:history="1">
+          <w:hyperlink w:anchor="_Toc501609957" w:history="1">
             <w:r>
               <w:rPr>
                 <w:rStyle w:val="Hyperlink"/>
@@ -912,7 +912,7 @@
                 <w:noProof/>
                 <w:webHidden/>
               </w:rPr>
-              <w:instrText xml:space="preserve"> PAGEREF _Toc500859824 \h </w:instrText>
+              <w:instrText xml:space="preserve"> PAGEREF _Toc501609957 \h </w:instrText>
             </w:r>
             <w:r>
               <w:rPr>
@@ -953,7 +953,7 @@
               <w:noProof/>
             </w:rPr>
           </w:pPr>
-          <w:hyperlink w:anchor="_Toc500859825" w:history="1">
+          <w:hyperlink w:anchor="_Toc501609958" w:history="1">
             <w:r>
               <w:rPr>
                 <w:rStyle w:val="Hyperlink"/>
@@ -980,7 +980,7 @@
                 <w:noProof/>
                 <w:webHidden/>
               </w:rPr>
-              <w:instrText xml:space="preserve"> PAGEREF _Toc500859825 \h </w:instrText>
+              <w:instrText xml:space="preserve"> PAGEREF _Toc501609958 \h </w:instrText>
             </w:r>
             <w:r>
               <w:rPr>
@@ -1021,7 +1021,7 @@
               <w:noProof/>
             </w:rPr>
           </w:pPr>
-          <w:hyperlink w:anchor="_Toc500859826" w:history="1">
+          <w:hyperlink w:anchor="_Toc501609959" w:history="1">
             <w:r>
               <w:rPr>
                 <w:rStyle w:val="Hyperlink"/>
@@ -1048,7 +1048,7 @@
                 <w:noProof/>
                 <w:webHidden/>
               </w:rPr>
-              <w:instrText xml:space="preserve"> PAGEREF _Toc500859826 \h </w:instrText>
+              <w:instrText xml:space="preserve"> PAGEREF _Toc501609959 \h </w:instrText>
             </w:r>
             <w:r>
               <w:rPr>
@@ -1089,7 +1089,7 @@
               <w:noProof/>
             </w:rPr>
           </w:pPr>
-          <w:hyperlink w:anchor="_Toc500859827" w:history="1">
+          <w:hyperlink w:anchor="_Toc501609960" w:history="1">
             <w:r>
               <w:rPr>
                 <w:rStyle w:val="Hyperlink"/>
@@ -1116,7 +1116,7 @@
                 <w:noProof/>
                 <w:webHidden/>
               </w:rPr>
-              <w:instrText xml:space="preserve"> PAGEREF _Toc500859827 \h </w:instrText>
+              <w:instrText xml:space="preserve"> PAGEREF _Toc501609960 \h </w:instrText>
             </w:r>
             <w:r>
               <w:rPr>
@@ -1181,7 +1181,7 @@
       <w:pPr>
         <w:pStyle w:val="Heading1"/>
       </w:pPr>
-      <w:bookmarkStart w:id="0" w:name="_Toc500859812"/>
+      <w:bookmarkStart w:id="0" w:name="_Toc501609945"/>
       <w:r>
         <w:lastRenderedPageBreak/>
         <w:t>Introduction</w:t>
@@ -1193,15 +1193,7 @@
         <w:t xml:space="preserve">TBX-Basic is intended to be the </w:t>
       </w:r>
       <w:r>
-        <w:t xml:space="preserve">major </w:t>
-      </w:r>
-      <w:proofErr w:type="spellStart"/>
-      <w:r>
-        <w:t>localisation</w:t>
-      </w:r>
-      <w:proofErr w:type="spellEnd"/>
-      <w:r>
-        <w:t xml:space="preserve"> industry</w:t>
+        <w:t>major localisation industry</w:t>
       </w:r>
       <w:r>
         <w:t xml:space="preserve"> </w:t>
@@ -1216,13 +1208,8 @@
         <w:t xml:space="preserve"> terminology exchange. It can be used to handle monolingual, bilingual, or multilingual glossaries</w:t>
       </w:r>
       <w:r>
-        <w:t xml:space="preserve"> or </w:t>
-      </w:r>
-      <w:proofErr w:type="spellStart"/>
-      <w:r>
-        <w:t>termbases</w:t>
-      </w:r>
-      <w:proofErr w:type="spellEnd"/>
+        <w:t xml:space="preserve"> or termbases</w:t>
+      </w:r>
       <w:r>
         <w:t xml:space="preserve">. </w:t>
       </w:r>
@@ -1305,11 +1292,9 @@
       <w:r>
         <w:t xml:space="preserve">In a future </w:t>
       </w:r>
-      <w:proofErr w:type="gramStart"/>
-      <w:r>
-        <w:t>draft</w:t>
-      </w:r>
-      <w:proofErr w:type="gramEnd"/>
+      <w:r>
+        <w:t>draft,</w:t>
+      </w:r>
       <w:r>
         <w:t xml:space="preserve"> a basic introduction to TBX will be </w:t>
       </w:r>
@@ -1326,7 +1311,7 @@
       <w:pPr>
         <w:pStyle w:val="Heading2"/>
       </w:pPr>
-      <w:bookmarkStart w:id="2" w:name="_Toc500859813"/>
+      <w:bookmarkStart w:id="2" w:name="_Toc501609946"/>
       <w:r>
         <w:t>Data Category as Attribute (DCA)</w:t>
       </w:r>
@@ -1340,55 +1325,7 @@
         <w:t>ti</w:t>
       </w:r>
       <w:r>
-        <w:t xml:space="preserve">onal” TBX style in which data categories are indicated as values of the @type attribute of one of the following classification elements: admin, </w:t>
-      </w:r>
-      <w:proofErr w:type="spellStart"/>
-      <w:r>
-        <w:t>adminNote</w:t>
-      </w:r>
-      <w:proofErr w:type="spellEnd"/>
-      <w:r>
-        <w:t xml:space="preserve">, descrip, </w:t>
-      </w:r>
-      <w:proofErr w:type="spellStart"/>
-      <w:r>
-        <w:t>descripNote</w:t>
-      </w:r>
-      <w:proofErr w:type="spellEnd"/>
-      <w:r>
-        <w:t xml:space="preserve">, ref, </w:t>
-      </w:r>
-      <w:proofErr w:type="spellStart"/>
-      <w:r>
-        <w:t>transac</w:t>
-      </w:r>
-      <w:proofErr w:type="spellEnd"/>
-      <w:r>
-        <w:t xml:space="preserve">, </w:t>
-      </w:r>
-      <w:proofErr w:type="spellStart"/>
-      <w:r>
-        <w:t>transacNote</w:t>
-      </w:r>
-      <w:proofErr w:type="spellEnd"/>
-      <w:r>
-        <w:t xml:space="preserve">, </w:t>
-      </w:r>
-      <w:proofErr w:type="spellStart"/>
-      <w:r>
-        <w:t>termNote</w:t>
-      </w:r>
-      <w:proofErr w:type="spellEnd"/>
-      <w:r>
-        <w:t xml:space="preserve">, </w:t>
-      </w:r>
-      <w:proofErr w:type="spellStart"/>
-      <w:r>
-        <w:t>xref</w:t>
-      </w:r>
-      <w:proofErr w:type="spellEnd"/>
-      <w:r>
-        <w:t>.</w:t>
+        <w:t>onal” TBX style in which data categories are indicated as values of the @type attribute of one of the following classification elements: admin, adminNote, descrip, descripNote, ref, transac, transacNote, termNote, xref.</w:t>
       </w:r>
     </w:p>
     <w:p>
@@ -1407,14 +1344,7 @@
           <w:rFonts w:ascii="Courier New" w:hAnsi="Courier New" w:cs="Courier New"/>
         </w:rPr>
         <w:tab/>
-        <w:t>&lt;descrip type</w:t>
-      </w:r>
-      <w:proofErr w:type="gramStart"/>
-      <w:r>
-        <w:rPr>
-          <w:rFonts w:ascii="Courier New" w:hAnsi="Courier New" w:cs="Courier New"/>
-        </w:rPr>
-        <w:t>=”</w:t>
+        <w:t>&lt;descrip type=”</w:t>
       </w:r>
       <w:r>
         <w:rPr>
@@ -1423,7 +1353,6 @@
         </w:rPr>
         <w:t>subjectField</w:t>
       </w:r>
-      <w:proofErr w:type="gramEnd"/>
       <w:r>
         <w:rPr>
           <w:rFonts w:ascii="Courier New" w:hAnsi="Courier New" w:cs="Courier New"/>
@@ -1527,7 +1456,7 @@
       <w:pPr>
         <w:pStyle w:val="Heading2"/>
       </w:pPr>
-      <w:bookmarkStart w:id="3" w:name="_Toc500859814"/>
+      <w:bookmarkStart w:id="3" w:name="_Toc501609947"/>
       <w:r>
         <w:t>Data Category as Tag (DCT)</w:t>
       </w:r>
@@ -1669,7 +1598,6 @@
         </w:rPr>
         <w:t xml:space="preserve">subjectField </w:t>
       </w:r>
-      <w:proofErr w:type="spellStart"/>
       <w:r>
         <w:rPr>
           <w:rFonts w:ascii="Courier New" w:hAnsi="Courier New" w:cs="Courier New"/>
@@ -1677,7 +1605,6 @@
         </w:rPr>
         <w:t>xmlns</w:t>
       </w:r>
-      <w:proofErr w:type="spellEnd"/>
       <w:r>
         <w:rPr>
           <w:rFonts w:ascii="Courier New" w:hAnsi="Courier New" w:cs="Courier New"/>
@@ -1773,24 +1700,8 @@
         <w:rPr>
           <w:rFonts w:ascii="Courier New" w:hAnsi="Courier New" w:cs="Courier New"/>
         </w:rPr>
-        <w:t>&lt;</w:t>
-      </w:r>
-      <w:proofErr w:type="spellStart"/>
-      <w:r>
-        <w:rPr>
-          <w:rFonts w:ascii="Courier New" w:hAnsi="Courier New" w:cs="Courier New"/>
-        </w:rPr>
-        <w:t>tbx</w:t>
-      </w:r>
-      <w:proofErr w:type="spellEnd"/>
-      <w:r>
-        <w:rPr>
-          <w:rFonts w:ascii="Courier New" w:hAnsi="Courier New" w:cs="Courier New"/>
-        </w:rPr>
-        <w:t xml:space="preserve"> … </w:t>
-      </w:r>
-      <w:proofErr w:type="spellStart"/>
-      <w:proofErr w:type="gramStart"/>
+        <w:t xml:space="preserve">&lt;tbx … </w:t>
+      </w:r>
       <w:r>
         <w:rPr>
           <w:rFonts w:ascii="Courier New" w:hAnsi="Courier New" w:cs="Courier New"/>
@@ -1798,8 +1709,6 @@
         </w:rPr>
         <w:t>xmlns:basic</w:t>
       </w:r>
-      <w:proofErr w:type="spellEnd"/>
-      <w:proofErr w:type="gramEnd"/>
       <w:r>
         <w:rPr>
           <w:rFonts w:ascii="Courier New" w:hAnsi="Courier New" w:cs="Courier New"/>
@@ -1861,8 +1770,6 @@
         <w:tab/>
         <w:t>&lt;</w:t>
       </w:r>
-      <w:proofErr w:type="spellStart"/>
-      <w:proofErr w:type="gramStart"/>
       <w:r>
         <w:rPr>
           <w:rFonts w:ascii="Courier New" w:hAnsi="Courier New" w:cs="Courier New"/>
@@ -1883,15 +1790,12 @@
         </w:rPr>
         <w:t>subjectField</w:t>
       </w:r>
-      <w:proofErr w:type="spellEnd"/>
-      <w:proofErr w:type="gramEnd"/>
       <w:r>
         <w:rPr>
           <w:rFonts w:ascii="Courier New" w:hAnsi="Courier New" w:cs="Courier New"/>
         </w:rPr>
         <w:t>&gt;…&lt;/</w:t>
       </w:r>
-      <w:proofErr w:type="spellStart"/>
       <w:r>
         <w:rPr>
           <w:rFonts w:ascii="Courier New" w:hAnsi="Courier New" w:cs="Courier New"/>
@@ -1912,7 +1816,6 @@
         </w:rPr>
         <w:t>subjectField</w:t>
       </w:r>
-      <w:proofErr w:type="spellEnd"/>
       <w:r>
         <w:rPr>
           <w:rFonts w:ascii="Courier New" w:hAnsi="Courier New" w:cs="Courier New"/>
@@ -1951,34 +1854,12 @@
           <w:rFonts w:ascii="Courier New" w:hAnsi="Courier New" w:cs="Courier New"/>
         </w:rPr>
         <w:tab/>
-        <w:t>&lt;/</w:t>
-      </w:r>
-      <w:proofErr w:type="spellStart"/>
-      <w:r>
-        <w:rPr>
-          <w:rFonts w:ascii="Courier New" w:hAnsi="Courier New" w:cs="Courier New"/>
-        </w:rPr>
-        <w:t>tbx</w:t>
-      </w:r>
-      <w:proofErr w:type="spellEnd"/>
-      <w:r>
-        <w:rPr>
-          <w:rFonts w:ascii="Courier New" w:hAnsi="Courier New" w:cs="Courier New"/>
-        </w:rPr>
-        <w:t>&gt;</w:t>
-      </w:r>
-    </w:p>
-    <w:p>
-      <w:r>
-        <w:t xml:space="preserve">Therefore, a valid TBX-Basic file in DCT will have namespace declarations for each of the modules which are included in the TBX-Basic dialect definition (which can be found using either the </w:t>
-      </w:r>
-      <w:proofErr w:type="spellStart"/>
-      <w:r>
-        <w:t>TBXinfo</w:t>
-      </w:r>
-      <w:proofErr w:type="spellEnd"/>
-      <w:r>
-        <w:t xml:space="preserve"> website or the </w:t>
+        <w:t>&lt;/tbx&gt;</w:t>
+      </w:r>
+    </w:p>
+    <w:p>
+      <w:r>
+        <w:t xml:space="preserve">Therefore, a valid TBX-Basic file in DCT will have namespace declarations for each of the modules which are included in the TBX-Basic dialect definition (which can be found using either the TBXinfo website or the </w:t>
       </w:r>
       <w:hyperlink w:anchor="_Validation_API" w:history="1">
         <w:r>
@@ -2010,21 +1891,7 @@
         <w:rPr>
           <w:rFonts w:ascii="Courier New" w:hAnsi="Courier New" w:cs="Courier New"/>
         </w:rPr>
-        <w:t>urn:</w:t>
-      </w:r>
-      <w:proofErr w:type="gramStart"/>
-      <w:r>
-        <w:rPr>
-          <w:rFonts w:ascii="Courier New" w:hAnsi="Courier New" w:cs="Courier New"/>
-        </w:rPr>
-        <w:t>iso:std</w:t>
-      </w:r>
-      <w:proofErr w:type="gramEnd"/>
-      <w:r>
-        <w:rPr>
-          <w:rFonts w:ascii="Courier New" w:hAnsi="Courier New" w:cs="Courier New"/>
-        </w:rPr>
-        <w:t>:iso:30042:ed:3.0</w:t>
+        <w:t>urn:iso:std:iso:30042:ed:3.0</w:t>
       </w:r>
     </w:p>
     <w:p>
@@ -2071,28 +1938,12 @@
     </w:p>
     <w:p>
       <w:r>
-        <w:t>These namespace declarations should most often be found in the root &lt;</w:t>
-      </w:r>
-      <w:proofErr w:type="spellStart"/>
-      <w:r>
-        <w:t>tbx</w:t>
-      </w:r>
-      <w:proofErr w:type="spellEnd"/>
-      <w:r>
-        <w:t>&gt; element, but may in some files appear in the elements to which they apply.</w:t>
-      </w:r>
-    </w:p>
-    <w:p>
-      <w:r>
-        <w:t>Also, to preserve isomorphism between DCT and DCA, DCT elements may use the optional @</w:t>
-      </w:r>
-      <w:proofErr w:type="spellStart"/>
-      <w:r>
-        <w:t>metaType</w:t>
-      </w:r>
-      <w:proofErr w:type="spellEnd"/>
-      <w:r>
-        <w:t xml:space="preserve"> attribute to retain the classification element:</w:t>
+        <w:t>These namespace declarations should most often be found in the root &lt;tbx&gt; element, but may in some files appear in the elements to which they apply.</w:t>
+      </w:r>
+    </w:p>
+    <w:p>
+      <w:r>
+        <w:t>Also, to preserve isomorphism between DCT and DCA, DCT elements may use the optional @metaType attribute to retain the classification element:</w:t>
       </w:r>
     </w:p>
     <w:p>
@@ -2108,59 +1959,20 @@
         <w:rPr>
           <w:rFonts w:ascii="Courier New" w:hAnsi="Courier New" w:cs="Courier New"/>
         </w:rPr>
-        <w:t>&lt;</w:t>
-      </w:r>
-      <w:proofErr w:type="spellStart"/>
-      <w:proofErr w:type="gramStart"/>
-      <w:r>
-        <w:rPr>
-          <w:rFonts w:ascii="Courier New" w:hAnsi="Courier New" w:cs="Courier New"/>
-        </w:rPr>
-        <w:t>basic:subjectField</w:t>
-      </w:r>
-      <w:proofErr w:type="spellEnd"/>
-      <w:proofErr w:type="gramEnd"/>
-      <w:r>
-        <w:rPr>
-          <w:rFonts w:ascii="Courier New" w:hAnsi="Courier New" w:cs="Courier New"/>
-        </w:rPr>
-        <w:t xml:space="preserve"> </w:t>
-      </w:r>
-      <w:proofErr w:type="spellStart"/>
+        <w:t xml:space="preserve">&lt;basic:subjectField </w:t>
+      </w:r>
       <w:r>
         <w:rPr>
           <w:rFonts w:ascii="Courier New" w:hAnsi="Courier New" w:cs="Courier New"/>
           <w:color w:val="FF0000"/>
         </w:rPr>
-        <w:t>metaType</w:t>
-      </w:r>
-      <w:proofErr w:type="spellEnd"/>
-      <w:r>
-        <w:rPr>
-          <w:rFonts w:ascii="Courier New" w:hAnsi="Courier New" w:cs="Courier New"/>
-          <w:color w:val="FF0000"/>
-        </w:rPr>
-        <w:t>=”descrip”</w:t>
-      </w:r>
-      <w:r>
-        <w:rPr>
-          <w:rFonts w:ascii="Courier New" w:hAnsi="Courier New" w:cs="Courier New"/>
-        </w:rPr>
-        <w:t>&gt;…&lt;/</w:t>
-      </w:r>
-      <w:proofErr w:type="spellStart"/>
-      <w:r>
-        <w:rPr>
-          <w:rFonts w:ascii="Courier New" w:hAnsi="Courier New" w:cs="Courier New"/>
-        </w:rPr>
-        <w:t>basic:subjectField</w:t>
-      </w:r>
-      <w:proofErr w:type="spellEnd"/>
-      <w:r>
-        <w:rPr>
-          <w:rFonts w:ascii="Courier New" w:hAnsi="Courier New" w:cs="Courier New"/>
-        </w:rPr>
-        <w:t>&gt;</w:t>
+        <w:t>metaType=”descrip”</w:t>
+      </w:r>
+      <w:r>
+        <w:rPr>
+          <w:rFonts w:ascii="Courier New" w:hAnsi="Courier New" w:cs="Courier New"/>
+        </w:rPr>
+        <w:t>&gt;…&lt;/basic:subjectField&gt;</w:t>
       </w:r>
     </w:p>
     <w:p>
@@ -2168,7 +1980,7 @@
         <w:pStyle w:val="Heading1"/>
       </w:pPr>
       <w:bookmarkStart w:id="4" w:name="_Validation"/>
-      <w:bookmarkStart w:id="5" w:name="_Toc500859815"/>
+      <w:bookmarkStart w:id="5" w:name="_Toc501609948"/>
       <w:bookmarkEnd w:id="4"/>
       <w:r>
         <w:t>Validation</w:t>
@@ -2220,13 +2032,8 @@
       <w:r>
         <w:t xml:space="preserve"> is </w:t>
       </w:r>
-      <w:proofErr w:type="gramStart"/>
-      <w:r>
-        <w:t>actually a</w:t>
-      </w:r>
-      <w:proofErr w:type="gramEnd"/>
-      <w:r>
-        <w:t xml:space="preserve"> </w:t>
+      <w:r>
+        <w:t xml:space="preserve">actually a </w:t>
       </w:r>
       <w:r>
         <w:t>valid</w:t>
@@ -2339,7 +2146,7 @@
       <w:pPr>
         <w:pStyle w:val="Heading2"/>
       </w:pPr>
-      <w:bookmarkStart w:id="6" w:name="_Toc500859816"/>
+      <w:bookmarkStart w:id="6" w:name="_Toc501609949"/>
       <w:r>
         <w:t>TBX-Basic Validation Steps</w:t>
       </w:r>
@@ -2475,21 +2282,7 @@
         <w:rPr>
           <w:rFonts w:ascii="Courier New" w:hAnsi="Courier New" w:cs="Courier New"/>
         </w:rPr>
-        <w:t>urn:</w:t>
-      </w:r>
-      <w:proofErr w:type="gramStart"/>
-      <w:r>
-        <w:rPr>
-          <w:rFonts w:ascii="Courier New" w:hAnsi="Courier New" w:cs="Courier New"/>
-        </w:rPr>
-        <w:t>iso:std</w:t>
-      </w:r>
-      <w:proofErr w:type="gramEnd"/>
-      <w:r>
-        <w:rPr>
-          <w:rFonts w:ascii="Courier New" w:hAnsi="Courier New" w:cs="Courier New"/>
-        </w:rPr>
-        <w:t>:iso:30042:ed:3.0</w:t>
+        <w:t>urn:iso:std:iso:30042:ed:3.0</w:t>
       </w:r>
     </w:p>
     <w:p>
@@ -2513,56 +2306,19 @@
         <w:ind w:left="1440"/>
       </w:pPr>
       <w:r>
-        <w:t>&lt;</w:t>
-      </w:r>
-      <w:proofErr w:type="spellStart"/>
-      <w:r>
-        <w:t>tbx</w:t>
-      </w:r>
-      <w:proofErr w:type="spellEnd"/>
+        <w:t>&lt;tbx</w:t>
+      </w:r>
       <w:r>
         <w:t xml:space="preserve"> type="TBX-Basic" </w:t>
       </w:r>
       <w:r>
-        <w:t>style="</w:t>
-      </w:r>
-      <w:proofErr w:type="spellStart"/>
-      <w:r>
-        <w:t>dca</w:t>
-      </w:r>
-      <w:proofErr w:type="spellEnd"/>
-      <w:r>
-        <w:t xml:space="preserve">" </w:t>
-      </w:r>
-      <w:proofErr w:type="gramStart"/>
-      <w:r>
-        <w:t>xml:lang</w:t>
-      </w:r>
-      <w:proofErr w:type="gramEnd"/>
-      <w:r>
-        <w:t>="</w:t>
-      </w:r>
-      <w:proofErr w:type="spellStart"/>
-      <w:r>
-        <w:t>en</w:t>
-      </w:r>
-      <w:proofErr w:type="spellEnd"/>
-      <w:r>
-        <w:t xml:space="preserve">" </w:t>
-      </w:r>
-      <w:proofErr w:type="spellStart"/>
+        <w:t xml:space="preserve">style="dca" xml:lang="en" </w:t>
+      </w:r>
       <w:r>
         <w:rPr>
           <w:color w:val="FF0000"/>
         </w:rPr>
-        <w:t>xmlns</w:t>
-      </w:r>
-      <w:proofErr w:type="spellEnd"/>
-      <w:r>
-        <w:rPr>
-          <w:color w:val="FF0000"/>
-        </w:rPr>
-        <w:t>="</w:t>
+        <w:t>xmlns="</w:t>
       </w:r>
       <w:bookmarkStart w:id="7" w:name="_Hlk500855345"/>
       <w:r>
@@ -2630,15 +2386,7 @@
         <w:ind w:left="1440"/>
       </w:pPr>
       <w:r>
-        <w:t>&lt;</w:t>
-      </w:r>
-      <w:proofErr w:type="spellStart"/>
-      <w:r>
-        <w:t>tbx</w:t>
-      </w:r>
-      <w:proofErr w:type="spellEnd"/>
-      <w:r>
-        <w:t xml:space="preserve"> </w:t>
+        <w:t xml:space="preserve">&lt;tbx </w:t>
       </w:r>
       <w:r>
         <w:rPr>
@@ -2647,39 +2395,7 @@
         <w:t xml:space="preserve">type="TBX-Basic" </w:t>
       </w:r>
       <w:r>
-        <w:t>style="</w:t>
-      </w:r>
-      <w:proofErr w:type="spellStart"/>
-      <w:r>
-        <w:t>dca</w:t>
-      </w:r>
-      <w:proofErr w:type="spellEnd"/>
-      <w:r>
-        <w:t xml:space="preserve">" </w:t>
-      </w:r>
-      <w:proofErr w:type="gramStart"/>
-      <w:r>
-        <w:t>xml:lang</w:t>
-      </w:r>
-      <w:proofErr w:type="gramEnd"/>
-      <w:r>
-        <w:t>="</w:t>
-      </w:r>
-      <w:proofErr w:type="spellStart"/>
-      <w:r>
-        <w:t>en</w:t>
-      </w:r>
-      <w:proofErr w:type="spellEnd"/>
-      <w:r>
-        <w:t xml:space="preserve">" </w:t>
-      </w:r>
-      <w:proofErr w:type="spellStart"/>
-      <w:r>
-        <w:t>xmlns</w:t>
-      </w:r>
-      <w:proofErr w:type="spellEnd"/>
-      <w:r>
-        <w:t>="urn:iso:std:iso:30042:ed:3.0"&gt;</w:t>
+        <w:t>style="dca" xml:lang="en" xmlns="urn:iso:std:iso:30042:ed:3.0"&gt;</w:t>
       </w:r>
     </w:p>
     <w:p>
@@ -2703,23 +2419,7 @@
         <w:t>must</w:t>
       </w:r>
       <w:r>
-        <w:t xml:space="preserve"> be either “</w:t>
-      </w:r>
-      <w:proofErr w:type="spellStart"/>
-      <w:r>
-        <w:t>dca</w:t>
-      </w:r>
-      <w:proofErr w:type="spellEnd"/>
-      <w:r>
-        <w:t>” or “</w:t>
-      </w:r>
-      <w:proofErr w:type="spellStart"/>
-      <w:r>
-        <w:t>dct</w:t>
-      </w:r>
-      <w:proofErr w:type="spellEnd"/>
-      <w:r>
-        <w:t>”</w:t>
+        <w:t xml:space="preserve"> be either “dca” or “dct”</w:t>
       </w:r>
       <w:r>
         <w:t xml:space="preserve"> (case-sensitive)</w:t>
@@ -2749,15 +2449,7 @@
         <w:ind w:left="1440"/>
       </w:pPr>
       <w:r>
-        <w:t>&lt;</w:t>
-      </w:r>
-      <w:proofErr w:type="spellStart"/>
-      <w:r>
-        <w:t>tbx</w:t>
-      </w:r>
-      <w:proofErr w:type="spellEnd"/>
-      <w:r>
-        <w:t xml:space="preserve"> </w:t>
+        <w:t xml:space="preserve">&lt;tbx </w:t>
       </w:r>
       <w:r>
         <w:rPr>
@@ -2769,45 +2461,10 @@
         <w:rPr>
           <w:color w:val="FF0000"/>
         </w:rPr>
-        <w:t>style="</w:t>
-      </w:r>
-      <w:proofErr w:type="spellStart"/>
-      <w:r>
-        <w:rPr>
-          <w:color w:val="FF0000"/>
-        </w:rPr>
-        <w:t>dca</w:t>
-      </w:r>
-      <w:proofErr w:type="spellEnd"/>
-      <w:r>
-        <w:rPr>
-          <w:color w:val="FF0000"/>
-        </w:rPr>
-        <w:t xml:space="preserve">" </w:t>
-      </w:r>
-      <w:proofErr w:type="gramStart"/>
-      <w:r>
-        <w:t>xml:lang</w:t>
-      </w:r>
-      <w:proofErr w:type="gramEnd"/>
-      <w:r>
-        <w:t>="</w:t>
-      </w:r>
-      <w:proofErr w:type="spellStart"/>
-      <w:r>
-        <w:t>en</w:t>
-      </w:r>
-      <w:proofErr w:type="spellEnd"/>
-      <w:r>
-        <w:t xml:space="preserve">" </w:t>
-      </w:r>
-      <w:proofErr w:type="spellStart"/>
-      <w:r>
-        <w:t>xmlns</w:t>
-      </w:r>
-      <w:proofErr w:type="spellEnd"/>
-      <w:r>
-        <w:t>="urn:iso:std:iso:30042:ed:3.0"&gt;</w:t>
+        <w:t xml:space="preserve">style="dca" </w:t>
+      </w:r>
+      <w:r>
+        <w:t>xml:lang="en" xmlns="urn:iso:std:iso:30042:ed:3.0"&gt;</w:t>
       </w:r>
     </w:p>
     <w:p>
@@ -2879,15 +2536,7 @@
         <w:t>permissible</w:t>
       </w:r>
       <w:r>
-        <w:t xml:space="preserve"> values as described by these modules. Ex: /</w:t>
-      </w:r>
-      <w:proofErr w:type="spellStart"/>
-      <w:r>
-        <w:t>partOfSpeech</w:t>
-      </w:r>
-      <w:proofErr w:type="spellEnd"/>
-      <w:r>
-        <w:t xml:space="preserve">/ </w:t>
+        <w:t xml:space="preserve"> values as described by these modules. Ex: /partOfSpeech/ </w:t>
       </w:r>
       <w:r>
         <w:t>must have one of these values</w:t>
@@ -2971,7 +2620,7 @@
       <w:pPr>
         <w:pStyle w:val="Heading3"/>
       </w:pPr>
-      <w:bookmarkStart w:id="8" w:name="_Toc500859817"/>
+      <w:bookmarkStart w:id="8" w:name="_Toc501609950"/>
       <w:r>
         <w:t>Validation Continued (DCA):</w:t>
       </w:r>
@@ -3011,7 +2660,7 @@
       <w:pPr>
         <w:pStyle w:val="Heading3"/>
       </w:pPr>
-      <w:bookmarkStart w:id="9" w:name="_Toc500859818"/>
+      <w:bookmarkStart w:id="9" w:name="_Toc501609951"/>
       <w:r>
         <w:t>Validation Continued (DCT):</w:t>
       </w:r>
@@ -3047,16 +2696,16 @@
       <w:pPr>
         <w:pStyle w:val="Heading2"/>
       </w:pPr>
-      <w:bookmarkStart w:id="10" w:name="_Toc500859819"/>
-      <w:bookmarkStart w:id="11" w:name="_Validation_via_Schema"/>
+      <w:bookmarkStart w:id="10" w:name="_Validation_via_Schema"/>
+      <w:bookmarkStart w:id="11" w:name="_Toc501609952"/>
+      <w:bookmarkEnd w:id="10"/>
+      <w:r>
+        <w:t>Validation via S</w:t>
+      </w:r>
+      <w:r>
+        <w:t>chema</w:t>
+      </w:r>
       <w:bookmarkEnd w:id="11"/>
-      <w:r>
-        <w:t>Validation via S</w:t>
-      </w:r>
-      <w:r>
-        <w:t>chema</w:t>
-      </w:r>
-      <w:bookmarkEnd w:id="10"/>
     </w:p>
     <w:p>
       <w:r>
@@ -3066,24 +2715,17 @@
         <w:t xml:space="preserve"> any off-the-shelf XML vali</w:t>
       </w:r>
       <w:r>
-        <w:t xml:space="preserve">dator that supports the </w:t>
-      </w:r>
-      <w:proofErr w:type="spellStart"/>
-      <w:r>
-        <w:t>RelaxNG</w:t>
-      </w:r>
-      <w:proofErr w:type="spellEnd"/>
+        <w:t>dator that supports the RelaxNG</w:t>
+      </w:r>
       <w:r>
         <w:t xml:space="preserve"> (RNG)</w:t>
       </w:r>
       <w:r>
         <w:t xml:space="preserve">, </w:t>
       </w:r>
-      <w:proofErr w:type="spellStart"/>
       <w:r>
         <w:t>Schematron</w:t>
       </w:r>
-      <w:proofErr w:type="spellEnd"/>
       <w:r>
         <w:t xml:space="preserve"> (SCH)</w:t>
       </w:r>
@@ -3107,27 +2749,7 @@
         <w:rPr>
           <w:rStyle w:val="Strong"/>
         </w:rPr>
-        <w:t xml:space="preserve">IMPORTANT NOTE:  In practice (in software such as </w:t>
-      </w:r>
-      <w:commentRangeStart w:id="12"/>
-      <w:r>
-        <w:rPr>
-          <w:rStyle w:val="Strong"/>
-        </w:rPr>
-        <w:t>Oxygen</w:t>
-      </w:r>
-      <w:commentRangeEnd w:id="12"/>
-      <w:r>
-        <w:rPr>
-          <w:rStyle w:val="CommentReference"/>
-        </w:rPr>
-        <w:commentReference w:id="12"/>
-      </w:r>
-      <w:r>
-        <w:rPr>
-          <w:rStyle w:val="Strong"/>
-        </w:rPr>
-        <w:t>), it is possible to simply point to the URL of these schemas (as found in the footnotes) directly from a TBX file, bypassing the need for a local file entirely</w:t>
+        <w:t>IMPORTANT NOTE:  In practice (in software such as Oxygen), it is possible to simply point to the URL of these schemas (as found in the footnotes) directly from a TBX file, bypassing the need for a local file entirely</w:t>
       </w:r>
       <w:r>
         <w:rPr>
@@ -3240,14 +2862,14 @@
       <w:pPr>
         <w:pStyle w:val="Heading3"/>
       </w:pPr>
-      <w:bookmarkStart w:id="13" w:name="_Toc500859820"/>
+      <w:bookmarkStart w:id="12" w:name="_Toc501609953"/>
       <w:r>
         <w:t>Schemas Needed</w:t>
       </w:r>
       <w:r>
         <w:t xml:space="preserve"> for DCA style TBX</w:t>
       </w:r>
-      <w:bookmarkEnd w:id="13"/>
+      <w:bookmarkEnd w:id="12"/>
     </w:p>
     <w:p>
       <w:r>
@@ -3338,15 +2960,7 @@
         <w:t xml:space="preserve">.  These are the </w:t>
       </w:r>
       <w:r>
-        <w:t>&lt;define&gt; elements with @name of “[classification</w:t>
-      </w:r>
-      <w:proofErr w:type="gramStart"/>
-      <w:r>
-        <w:t>].types</w:t>
-      </w:r>
-      <w:proofErr w:type="gramEnd"/>
-      <w:r>
-        <w:t xml:space="preserve">”: </w:t>
+        <w:t xml:space="preserve">&lt;define&gt; elements with @name of “[classification].types”: </w:t>
       </w:r>
     </w:p>
     <w:p>
@@ -3365,33 +2979,7 @@
         <w:t>Example</w:t>
       </w:r>
       <w:r>
-        <w:t xml:space="preserve">: </w:t>
-      </w:r>
-      <w:proofErr w:type="spellStart"/>
-      <w:proofErr w:type="gramStart"/>
-      <w:r>
-        <w:t>admin.types</w:t>
-      </w:r>
-      <w:proofErr w:type="spellEnd"/>
-      <w:proofErr w:type="gramEnd"/>
-      <w:r>
-        <w:t xml:space="preserve">, </w:t>
-      </w:r>
-      <w:proofErr w:type="spellStart"/>
-      <w:r>
-        <w:t>adminNote.types</w:t>
-      </w:r>
-      <w:proofErr w:type="spellEnd"/>
-      <w:r>
-        <w:t xml:space="preserve">, </w:t>
-      </w:r>
-      <w:proofErr w:type="spellStart"/>
-      <w:r>
-        <w:t>descrip.types</w:t>
-      </w:r>
-      <w:proofErr w:type="spellEnd"/>
-      <w:r>
-        <w:t>, etc.</w:t>
+        <w:t>: admin.types, adminNote.types, descrip.types, etc.</w:t>
       </w:r>
     </w:p>
     <w:p>
@@ -3499,23 +3087,7 @@
         </w:numPr>
       </w:pPr>
       <w:r>
-        <w:t xml:space="preserve">Example: In TBX-Basic, &lt;text/&gt; has been replaced with &lt;empty/&gt; for </w:t>
-      </w:r>
-      <w:proofErr w:type="spellStart"/>
-      <w:r>
-        <w:t>descripNote.types</w:t>
-      </w:r>
-      <w:proofErr w:type="spellEnd"/>
-      <w:r>
-        <w:t>, because TBX-Basic has no data categories of classification “</w:t>
-      </w:r>
-      <w:proofErr w:type="spellStart"/>
-      <w:r>
-        <w:t>descripNote</w:t>
-      </w:r>
-      <w:proofErr w:type="spellEnd"/>
-      <w:r>
-        <w:t>”.</w:t>
+        <w:t>Example: In TBX-Basic, &lt;text/&gt; has been replaced with &lt;empty/&gt; for descripNote.types, because TBX-Basic has no data categories of classification “descripNote”.</w:t>
       </w:r>
     </w:p>
     <w:p>
@@ -3558,24 +3130,24 @@
       <w:pPr>
         <w:pStyle w:val="Heading3"/>
       </w:pPr>
-      <w:bookmarkStart w:id="14" w:name="_Schemas_for_DCT"/>
-      <w:bookmarkStart w:id="15" w:name="_Schemas_Needed_for"/>
-      <w:bookmarkStart w:id="16" w:name="_Toc500859821"/>
+      <w:bookmarkStart w:id="13" w:name="_Schemas_for_DCT"/>
+      <w:bookmarkStart w:id="14" w:name="_Schemas_Needed_for"/>
+      <w:bookmarkStart w:id="15" w:name="_Toc501609954"/>
+      <w:bookmarkEnd w:id="13"/>
       <w:bookmarkEnd w:id="14"/>
+      <w:r>
+        <w:t xml:space="preserve">Schemas </w:t>
+      </w:r>
+      <w:r>
+        <w:t xml:space="preserve">Needed </w:t>
+      </w:r>
+      <w:r>
+        <w:t>for</w:t>
+      </w:r>
+      <w:r>
+        <w:t xml:space="preserve"> DCT style TBX</w:t>
+      </w:r>
       <w:bookmarkEnd w:id="15"/>
-      <w:r>
-        <w:t xml:space="preserve">Schemas </w:t>
-      </w:r>
-      <w:r>
-        <w:t xml:space="preserve">Needed </w:t>
-      </w:r>
-      <w:r>
-        <w:t>for</w:t>
-      </w:r>
-      <w:r>
-        <w:t xml:space="preserve"> DCT style TBX</w:t>
-      </w:r>
-      <w:bookmarkEnd w:id="16"/>
     </w:p>
     <w:p>
       <w:r>
@@ -3740,13 +3312,13 @@
       <w:pPr>
         <w:pStyle w:val="Heading2"/>
       </w:pPr>
-      <w:bookmarkStart w:id="17" w:name="_Validation_API"/>
-      <w:bookmarkStart w:id="18" w:name="_Toc500859822"/>
+      <w:bookmarkStart w:id="16" w:name="_Validation_API"/>
+      <w:bookmarkStart w:id="17" w:name="_Toc501609955"/>
+      <w:bookmarkEnd w:id="16"/>
+      <w:r>
+        <w:t>Validation API</w:t>
+      </w:r>
       <w:bookmarkEnd w:id="17"/>
-      <w:r>
-        <w:t>Validation API</w:t>
-      </w:r>
-      <w:bookmarkEnd w:id="18"/>
     </w:p>
     <w:p>
       <w:r>
@@ -3782,12 +3354,7 @@
         <w:t xml:space="preserve">. </w:t>
       </w:r>
       <w:r>
-        <w:t>It can also be used to get a list of available module</w:t>
-      </w:r>
-      <w:bookmarkStart w:id="19" w:name="_GoBack"/>
-      <w:bookmarkEnd w:id="19"/>
-      <w:r>
-        <w:t>s, or the list of modules which are used to define a dialect</w:t>
+        <w:t>It can also be used to get a list of available modules, or the list of modules which are used to define a dialect</w:t>
       </w:r>
       <w:r>
         <w:t xml:space="preserve">. </w:t>
@@ -3820,32 +3387,20 @@
       <w:pPr>
         <w:pStyle w:val="Heading1"/>
       </w:pPr>
-      <w:bookmarkStart w:id="20" w:name="_Toc500859823"/>
+      <w:bookmarkStart w:id="18" w:name="_Toc501609956"/>
       <w:r>
         <w:t>Import</w:t>
       </w:r>
-      <w:bookmarkEnd w:id="20"/>
+      <w:bookmarkStart w:id="19" w:name="_GoBack"/>
+      <w:bookmarkEnd w:id="18"/>
+      <w:bookmarkEnd w:id="19"/>
     </w:p>
     <w:p>
       <w:r>
         <w:t>This section details the pro</w:t>
       </w:r>
       <w:r>
-        <w:t xml:space="preserve">cess of </w:t>
-      </w:r>
-      <w:commentRangeStart w:id="21"/>
-      <w:r>
-        <w:t>importing</w:t>
-      </w:r>
-      <w:commentRangeEnd w:id="21"/>
-      <w:r>
-        <w:rPr>
-          <w:rStyle w:val="CommentReference"/>
-        </w:rPr>
-        <w:commentReference w:id="21"/>
-      </w:r>
-      <w:r>
-        <w:t xml:space="preserve"> a TBX file</w:t>
+        <w:t>cess of importing a TBX file</w:t>
       </w:r>
       <w:r>
         <w:t xml:space="preserve">. </w:t>
@@ -4048,15 +3603,7 @@
         <w:t xml:space="preserve">Any data categories from modules which are supported may be imported </w:t>
       </w:r>
       <w:r>
-        <w:t xml:space="preserve">into the </w:t>
-      </w:r>
-      <w:proofErr w:type="spellStart"/>
-      <w:r>
-        <w:t>termbase</w:t>
-      </w:r>
-      <w:proofErr w:type="spellEnd"/>
-      <w:r>
-        <w:t xml:space="preserve"> </w:t>
+        <w:t xml:space="preserve">into the termbase </w:t>
       </w:r>
       <w:r>
         <w:t>normally.</w:t>
@@ -4066,11 +3613,11 @@
       <w:pPr>
         <w:pStyle w:val="Heading1"/>
       </w:pPr>
-      <w:bookmarkStart w:id="22" w:name="_Toc500859824"/>
+      <w:bookmarkStart w:id="20" w:name="_Toc501609957"/>
       <w:r>
         <w:t>Export</w:t>
       </w:r>
-      <w:bookmarkEnd w:id="22"/>
+      <w:bookmarkEnd w:id="20"/>
     </w:p>
     <w:p>
       <w:r>
@@ -4155,7 +3702,13 @@
         <w:t xml:space="preserve"> in a single TBX document instance</w:t>
       </w:r>
       <w:r>
-        <w:t xml:space="preserve"> is not permitted.</w:t>
+        <w:t xml:space="preserve"> is not </w:t>
+      </w:r>
+      <w:r>
+        <w:t>permissible</w:t>
+      </w:r>
+      <w:r>
+        <w:t>.</w:t>
       </w:r>
     </w:p>
     <w:p>
@@ -4239,6 +3792,18 @@
       <w:pPr>
         <w:pStyle w:val="ListParagraph"/>
         <w:numPr>
+          <w:ilvl w:val="1"/>
+          <w:numId w:val="5"/>
+        </w:numPr>
+      </w:pPr>
+      <w:r>
+        <w:t>It is permissible to export subsets of the terminological data contained in the exporting software.</w:t>
+      </w:r>
+    </w:p>
+    <w:p>
+      <w:pPr>
+        <w:pStyle w:val="ListParagraph"/>
+        <w:numPr>
           <w:ilvl w:val="0"/>
           <w:numId w:val="5"/>
         </w:numPr>
@@ -4316,34 +3881,10 @@
         <w:t>If the software uses the abbreviated</w:t>
       </w:r>
       <w:r>
-        <w:t xml:space="preserve"> /</w:t>
-      </w:r>
-      <w:proofErr w:type="spellStart"/>
-      <w:r>
-        <w:t>partOfSpeech</w:t>
-      </w:r>
-      <w:proofErr w:type="spellEnd"/>
-      <w:r>
-        <w:t>/ content value</w:t>
-      </w:r>
-      <w:r>
-        <w:t xml:space="preserve"> “</w:t>
-      </w:r>
-      <w:proofErr w:type="spellStart"/>
-      <w:r>
-        <w:t>adj</w:t>
-      </w:r>
-      <w:proofErr w:type="spellEnd"/>
-      <w:r>
-        <w:t>” internally, on export, it must be changed to match whatever values are declared in the module definition. In the case of TBX-Basic, “</w:t>
-      </w:r>
-      <w:proofErr w:type="spellStart"/>
-      <w:r>
-        <w:t>adj</w:t>
-      </w:r>
-      <w:proofErr w:type="spellEnd"/>
-      <w:r>
-        <w:t>” would need to be changed to “adjective”.</w:t>
+        <w:t xml:space="preserve"> /partOfSpeech/ content value</w:t>
+      </w:r>
+      <w:r>
+        <w:t xml:space="preserve"> “adj” internally, on export, it must be changed to match whatever values are declared in the module definition. In the case of TBX-Basic, “adj” would need to be changed to “adjective”.</w:t>
       </w:r>
     </w:p>
     <w:p>
@@ -4355,20 +3896,7 @@
         </w:numPr>
       </w:pPr>
       <w:r>
-        <w:t xml:space="preserve">The export file must be a well-formed XML file with a </w:t>
-      </w:r>
-      <w:proofErr w:type="gramStart"/>
-      <w:r>
-        <w:t>“.</w:t>
-      </w:r>
-      <w:proofErr w:type="spellStart"/>
-      <w:r>
-        <w:t>tbx</w:t>
-      </w:r>
-      <w:proofErr w:type="spellEnd"/>
-      <w:proofErr w:type="gramEnd"/>
-      <w:r>
-        <w:t>” file extension</w:t>
+        <w:t>The export file must be a well-formed XML file with a “.tbx” file extension</w:t>
       </w:r>
     </w:p>
     <w:p>
@@ -4392,110 +3920,54 @@
       <w:pPr>
         <w:pStyle w:val="Heading1"/>
       </w:pPr>
-      <w:bookmarkStart w:id="23" w:name="_Appendix_I:_API"/>
-      <w:bookmarkStart w:id="24" w:name="_Toc500859825"/>
-      <w:bookmarkEnd w:id="23"/>
+      <w:bookmarkStart w:id="21" w:name="_Appendix_I:_API"/>
+      <w:bookmarkStart w:id="22" w:name="_Toc501609958"/>
+      <w:bookmarkEnd w:id="21"/>
       <w:r>
         <w:lastRenderedPageBreak/>
         <w:t>Appendix I: API Example for TBX-Basic</w:t>
       </w:r>
+      <w:bookmarkEnd w:id="22"/>
+    </w:p>
+    <w:p>
+      <w:pPr>
+        <w:pStyle w:val="Heading2"/>
+        <w:rPr>
+          <w:sz w:val="24"/>
+        </w:rPr>
+      </w:pPr>
+      <w:bookmarkStart w:id="23" w:name="_Toc501609959"/>
+      <w:r>
+        <w:t>Using the response:</w:t>
+      </w:r>
+      <w:bookmarkEnd w:id="23"/>
+    </w:p>
+    <w:p>
+      <w:r>
+        <w:t>For DCA, only the schemas pointed to by “dca_rng” and “dca_sch” are needed. For DCT, the schemas pointed to by “dct_nvdl”, “dct_sch”, and each of the “rng” and “sch” schemas for each module of the “modules” list</w:t>
+      </w:r>
+      <w:r>
+        <w:t xml:space="preserve">. </w:t>
+      </w:r>
+      <w:r>
+        <w:t>As mentioned before in the DCT section, it is only necessary in practice to use the “dct_nvdl” schema link, since by default, it points to the absolute URLs of the other schemas needed in DCT.</w:t>
+      </w:r>
+    </w:p>
+    <w:p>
+      <w:pPr>
+        <w:pStyle w:val="Heading2"/>
+      </w:pPr>
+      <w:bookmarkStart w:id="24" w:name="_Toc501609960"/>
+      <w:r>
+        <w:t>Example call to API (GET)</w:t>
+      </w:r>
+      <w:r>
+        <w:t xml:space="preserve"> and response (JSON)</w:t>
+      </w:r>
+      <w:r>
+        <w:t>:</w:t>
+      </w:r>
       <w:bookmarkEnd w:id="24"/>
-    </w:p>
-    <w:p>
-      <w:pPr>
-        <w:pStyle w:val="Heading2"/>
-        <w:rPr>
-          <w:sz w:val="24"/>
-        </w:rPr>
-      </w:pPr>
-      <w:bookmarkStart w:id="25" w:name="_Toc500859826"/>
-      <w:r>
-        <w:t>Using the response:</w:t>
-      </w:r>
-      <w:bookmarkEnd w:id="25"/>
-    </w:p>
-    <w:p>
-      <w:r>
-        <w:t>For DCA, only the schemas pointed to by “</w:t>
-      </w:r>
-      <w:proofErr w:type="spellStart"/>
-      <w:r>
-        <w:t>dca_rng</w:t>
-      </w:r>
-      <w:proofErr w:type="spellEnd"/>
-      <w:r>
-        <w:t>” and “</w:t>
-      </w:r>
-      <w:proofErr w:type="spellStart"/>
-      <w:r>
-        <w:t>dca_sch</w:t>
-      </w:r>
-      <w:proofErr w:type="spellEnd"/>
-      <w:r>
-        <w:t>” are needed. For DCT, the schemas pointed to by “</w:t>
-      </w:r>
-      <w:proofErr w:type="spellStart"/>
-      <w:r>
-        <w:t>dct_nvdl</w:t>
-      </w:r>
-      <w:proofErr w:type="spellEnd"/>
-      <w:r>
-        <w:t>”, “</w:t>
-      </w:r>
-      <w:proofErr w:type="spellStart"/>
-      <w:r>
-        <w:t>dct_sch</w:t>
-      </w:r>
-      <w:proofErr w:type="spellEnd"/>
-      <w:r>
-        <w:t>”, and each of the “</w:t>
-      </w:r>
-      <w:proofErr w:type="spellStart"/>
-      <w:r>
-        <w:t>rng</w:t>
-      </w:r>
-      <w:proofErr w:type="spellEnd"/>
-      <w:r>
-        <w:t>” and “</w:t>
-      </w:r>
-      <w:proofErr w:type="spellStart"/>
-      <w:r>
-        <w:t>sch</w:t>
-      </w:r>
-      <w:proofErr w:type="spellEnd"/>
-      <w:r>
-        <w:t>” schemas for each module of the “modules” list</w:t>
-      </w:r>
-      <w:r>
-        <w:t xml:space="preserve">. </w:t>
-      </w:r>
-      <w:r>
-        <w:t>As mentioned before in the DCT section, it is only necessary in practice to use the “</w:t>
-      </w:r>
-      <w:proofErr w:type="spellStart"/>
-      <w:r>
-        <w:t>dct_nvdl</w:t>
-      </w:r>
-      <w:proofErr w:type="spellEnd"/>
-      <w:r>
-        <w:t>” schema link, since by default, it points to the absolute URLs of the other schemas needed in DCT.</w:t>
-      </w:r>
-    </w:p>
-    <w:p>
-      <w:pPr>
-        <w:pStyle w:val="Heading2"/>
-      </w:pPr>
-      <w:bookmarkStart w:id="26" w:name="_Toc500859827"/>
-      <w:r>
-        <w:t>Example call to API (GET)</w:t>
-      </w:r>
-      <w:r>
-        <w:t xml:space="preserve"> and response (JSON)</w:t>
-      </w:r>
-      <w:r>
-        <w:t>:</w:t>
-      </w:r>
-      <w:bookmarkEnd w:id="26"/>
     </w:p>
     <w:p>
       <w:pPr>
@@ -4650,23 +4122,7 @@
           <w:rFonts w:ascii="Courier New" w:hAnsi="Courier New" w:cs="Courier New"/>
           <w:color w:val="1E6496"/>
         </w:rPr>
-        <w:t>"</w:t>
-      </w:r>
-      <w:proofErr w:type="spellStart"/>
-      <w:r>
-        <w:rPr>
-          <w:rFonts w:ascii="Courier New" w:hAnsi="Courier New" w:cs="Courier New"/>
-          <w:color w:val="1E6496"/>
-        </w:rPr>
-        <w:t>dca_rng</w:t>
-      </w:r>
-      <w:proofErr w:type="spellEnd"/>
-      <w:r>
-        <w:rPr>
-          <w:rFonts w:ascii="Courier New" w:hAnsi="Courier New" w:cs="Courier New"/>
-          <w:color w:val="1E6496"/>
-        </w:rPr>
-        <w:t>"</w:t>
+        <w:t>"dca_rng"</w:t>
       </w:r>
       <w:r>
         <w:rPr>
@@ -4709,23 +4165,7 @@
           <w:rFonts w:ascii="Courier New" w:hAnsi="Courier New" w:cs="Courier New"/>
           <w:color w:val="1E6496"/>
         </w:rPr>
-        <w:t>"</w:t>
-      </w:r>
-      <w:proofErr w:type="spellStart"/>
-      <w:r>
-        <w:rPr>
-          <w:rFonts w:ascii="Courier New" w:hAnsi="Courier New" w:cs="Courier New"/>
-          <w:color w:val="1E6496"/>
-        </w:rPr>
-        <w:t>dca_sch</w:t>
-      </w:r>
-      <w:proofErr w:type="spellEnd"/>
-      <w:r>
-        <w:rPr>
-          <w:rFonts w:ascii="Courier New" w:hAnsi="Courier New" w:cs="Courier New"/>
-          <w:color w:val="1E6496"/>
-        </w:rPr>
-        <w:t>"</w:t>
+        <w:t>"dca_sch"</w:t>
       </w:r>
       <w:r>
         <w:rPr>
@@ -4768,23 +4208,7 @@
           <w:rFonts w:ascii="Courier New" w:hAnsi="Courier New" w:cs="Courier New"/>
           <w:color w:val="1E6496"/>
         </w:rPr>
-        <w:t>"</w:t>
-      </w:r>
-      <w:proofErr w:type="spellStart"/>
-      <w:r>
-        <w:rPr>
-          <w:rFonts w:ascii="Courier New" w:hAnsi="Courier New" w:cs="Courier New"/>
-          <w:color w:val="1E6496"/>
-        </w:rPr>
-        <w:t>dct_nvdl</w:t>
-      </w:r>
-      <w:proofErr w:type="spellEnd"/>
-      <w:r>
-        <w:rPr>
-          <w:rFonts w:ascii="Courier New" w:hAnsi="Courier New" w:cs="Courier New"/>
-          <w:color w:val="1E6496"/>
-        </w:rPr>
-        <w:t>"</w:t>
+        <w:t>"dct_nvdl"</w:t>
       </w:r>
       <w:r>
         <w:rPr>
@@ -4827,23 +4251,7 @@
           <w:rFonts w:ascii="Courier New" w:hAnsi="Courier New" w:cs="Courier New"/>
           <w:color w:val="1E6496"/>
         </w:rPr>
-        <w:t>"</w:t>
-      </w:r>
-      <w:proofErr w:type="spellStart"/>
-      <w:r>
-        <w:rPr>
-          <w:rFonts w:ascii="Courier New" w:hAnsi="Courier New" w:cs="Courier New"/>
-          <w:color w:val="1E6496"/>
-        </w:rPr>
-        <w:t>dct_sch</w:t>
-      </w:r>
-      <w:proofErr w:type="spellEnd"/>
-      <w:r>
-        <w:rPr>
-          <w:rFonts w:ascii="Courier New" w:hAnsi="Courier New" w:cs="Courier New"/>
-          <w:color w:val="1E6496"/>
-        </w:rPr>
-        <w:t>"</w:t>
+        <w:t>"dct_sch"</w:t>
       </w:r>
       <w:r>
         <w:rPr>
@@ -5066,23 +4474,7 @@
           <w:rFonts w:ascii="Courier New" w:hAnsi="Courier New" w:cs="Courier New"/>
           <w:color w:val="1E6496"/>
         </w:rPr>
-        <w:t>"</w:t>
-      </w:r>
-      <w:proofErr w:type="spellStart"/>
-      <w:r>
-        <w:rPr>
-          <w:rFonts w:ascii="Courier New" w:hAnsi="Courier New" w:cs="Courier New"/>
-          <w:color w:val="1E6496"/>
-        </w:rPr>
-        <w:t>rng</w:t>
-      </w:r>
-      <w:proofErr w:type="spellEnd"/>
-      <w:r>
-        <w:rPr>
-          <w:rFonts w:ascii="Courier New" w:hAnsi="Courier New" w:cs="Courier New"/>
-          <w:color w:val="1E6496"/>
-        </w:rPr>
-        <w:t>"</w:t>
+        <w:t>"rng"</w:t>
       </w:r>
       <w:r>
         <w:rPr>
@@ -5125,23 +4517,7 @@
           <w:rFonts w:ascii="Courier New" w:hAnsi="Courier New" w:cs="Courier New"/>
           <w:color w:val="1E6496"/>
         </w:rPr>
-        <w:t>"</w:t>
-      </w:r>
-      <w:proofErr w:type="spellStart"/>
-      <w:r>
-        <w:rPr>
-          <w:rFonts w:ascii="Courier New" w:hAnsi="Courier New" w:cs="Courier New"/>
-          <w:color w:val="1E6496"/>
-        </w:rPr>
-        <w:t>sch</w:t>
-      </w:r>
-      <w:proofErr w:type="spellEnd"/>
-      <w:r>
-        <w:rPr>
-          <w:rFonts w:ascii="Courier New" w:hAnsi="Courier New" w:cs="Courier New"/>
-          <w:color w:val="1E6496"/>
-        </w:rPr>
-        <w:t>"</w:t>
+        <w:t>"sch"</w:t>
       </w:r>
       <w:r>
         <w:rPr>
@@ -5184,23 +4560,7 @@
           <w:rFonts w:ascii="Courier New" w:hAnsi="Courier New" w:cs="Courier New"/>
           <w:color w:val="1E6496"/>
         </w:rPr>
-        <w:t>"</w:t>
-      </w:r>
-      <w:proofErr w:type="spellStart"/>
-      <w:r>
-        <w:rPr>
-          <w:rFonts w:ascii="Courier New" w:hAnsi="Courier New" w:cs="Courier New"/>
-          <w:color w:val="1E6496"/>
-        </w:rPr>
-        <w:t>tbxmd</w:t>
-      </w:r>
-      <w:proofErr w:type="spellEnd"/>
-      <w:r>
-        <w:rPr>
-          <w:rFonts w:ascii="Courier New" w:hAnsi="Courier New" w:cs="Courier New"/>
-          <w:color w:val="1E6496"/>
-        </w:rPr>
-        <w:t>"</w:t>
+        <w:t>"tbxmd"</w:t>
       </w:r>
       <w:r>
         <w:rPr>
@@ -5402,23 +4762,7 @@
           <w:rFonts w:ascii="Courier New" w:hAnsi="Courier New" w:cs="Courier New"/>
           <w:color w:val="1E6496"/>
         </w:rPr>
-        <w:t>"</w:t>
-      </w:r>
-      <w:proofErr w:type="spellStart"/>
-      <w:r>
-        <w:rPr>
-          <w:rFonts w:ascii="Courier New" w:hAnsi="Courier New" w:cs="Courier New"/>
-          <w:color w:val="1E6496"/>
-        </w:rPr>
-        <w:t>rng</w:t>
-      </w:r>
-      <w:proofErr w:type="spellEnd"/>
-      <w:r>
-        <w:rPr>
-          <w:rFonts w:ascii="Courier New" w:hAnsi="Courier New" w:cs="Courier New"/>
-          <w:color w:val="1E6496"/>
-        </w:rPr>
-        <w:t>"</w:t>
+        <w:t>"rng"</w:t>
       </w:r>
       <w:r>
         <w:rPr>
@@ -5461,23 +4805,7 @@
           <w:rFonts w:ascii="Courier New" w:hAnsi="Courier New" w:cs="Courier New"/>
           <w:color w:val="1E6496"/>
         </w:rPr>
-        <w:t>"</w:t>
-      </w:r>
-      <w:proofErr w:type="spellStart"/>
-      <w:r>
-        <w:rPr>
-          <w:rFonts w:ascii="Courier New" w:hAnsi="Courier New" w:cs="Courier New"/>
-          <w:color w:val="1E6496"/>
-        </w:rPr>
-        <w:t>sch</w:t>
-      </w:r>
-      <w:proofErr w:type="spellEnd"/>
-      <w:r>
-        <w:rPr>
-          <w:rFonts w:ascii="Courier New" w:hAnsi="Courier New" w:cs="Courier New"/>
-          <w:color w:val="1E6496"/>
-        </w:rPr>
-        <w:t>"</w:t>
+        <w:t>"sch"</w:t>
       </w:r>
       <w:r>
         <w:rPr>
@@ -5520,23 +4848,7 @@
           <w:rFonts w:ascii="Courier New" w:hAnsi="Courier New" w:cs="Courier New"/>
           <w:color w:val="1E6496"/>
         </w:rPr>
-        <w:t>"</w:t>
-      </w:r>
-      <w:proofErr w:type="spellStart"/>
-      <w:r>
-        <w:rPr>
-          <w:rFonts w:ascii="Courier New" w:hAnsi="Courier New" w:cs="Courier New"/>
-          <w:color w:val="1E6496"/>
-        </w:rPr>
-        <w:t>tbxmd</w:t>
-      </w:r>
-      <w:proofErr w:type="spellEnd"/>
-      <w:r>
-        <w:rPr>
-          <w:rFonts w:ascii="Courier New" w:hAnsi="Courier New" w:cs="Courier New"/>
-          <w:color w:val="1E6496"/>
-        </w:rPr>
-        <w:t>"</w:t>
+        <w:t>"tbxmd"</w:t>
       </w:r>
       <w:r>
         <w:rPr>
@@ -5745,23 +5057,7 @@
           <w:rFonts w:ascii="Courier New" w:hAnsi="Courier New" w:cs="Courier New"/>
           <w:color w:val="1E6496"/>
         </w:rPr>
-        <w:t>"</w:t>
-      </w:r>
-      <w:proofErr w:type="spellStart"/>
-      <w:r>
-        <w:rPr>
-          <w:rFonts w:ascii="Courier New" w:hAnsi="Courier New" w:cs="Courier New"/>
-          <w:color w:val="1E6496"/>
-        </w:rPr>
-        <w:t>rng</w:t>
-      </w:r>
-      <w:proofErr w:type="spellEnd"/>
-      <w:r>
-        <w:rPr>
-          <w:rFonts w:ascii="Courier New" w:hAnsi="Courier New" w:cs="Courier New"/>
-          <w:color w:val="1E6496"/>
-        </w:rPr>
-        <w:t>"</w:t>
+        <w:t>"rng"</w:t>
       </w:r>
       <w:r>
         <w:rPr>
@@ -5804,23 +5100,7 @@
           <w:rFonts w:ascii="Courier New" w:hAnsi="Courier New" w:cs="Courier New"/>
           <w:color w:val="1E6496"/>
         </w:rPr>
-        <w:t>"</w:t>
-      </w:r>
-      <w:proofErr w:type="spellStart"/>
-      <w:r>
-        <w:rPr>
-          <w:rFonts w:ascii="Courier New" w:hAnsi="Courier New" w:cs="Courier New"/>
-          <w:color w:val="1E6496"/>
-        </w:rPr>
-        <w:t>sch</w:t>
-      </w:r>
-      <w:proofErr w:type="spellEnd"/>
-      <w:r>
-        <w:rPr>
-          <w:rFonts w:ascii="Courier New" w:hAnsi="Courier New" w:cs="Courier New"/>
-          <w:color w:val="1E6496"/>
-        </w:rPr>
-        <w:t>"</w:t>
+        <w:t>"sch"</w:t>
       </w:r>
       <w:r>
         <w:rPr>
@@ -5863,23 +5143,7 @@
           <w:rFonts w:ascii="Courier New" w:hAnsi="Courier New" w:cs="Courier New"/>
           <w:color w:val="1E6496"/>
         </w:rPr>
-        <w:t>"</w:t>
-      </w:r>
-      <w:proofErr w:type="spellStart"/>
-      <w:r>
-        <w:rPr>
-          <w:rFonts w:ascii="Courier New" w:hAnsi="Courier New" w:cs="Courier New"/>
-          <w:color w:val="1E6496"/>
-        </w:rPr>
-        <w:t>tbxmd</w:t>
-      </w:r>
-      <w:proofErr w:type="spellEnd"/>
-      <w:r>
-        <w:rPr>
-          <w:rFonts w:ascii="Courier New" w:hAnsi="Courier New" w:cs="Courier New"/>
-          <w:color w:val="1E6496"/>
-        </w:rPr>
-        <w:t>"</w:t>
+        <w:t>"tbxmd"</w:t>
       </w:r>
       <w:r>
         <w:rPr>
@@ -6021,54 +5285,12 @@
       </w:r>
     </w:p>
   </w:comment>
-  <w:comment w:id="12" w:author="James Hayes" w:date="2017-12-08T15:15:00Z" w:initials="JH">
-    <w:p>
-      <w:pPr>
-        <w:pStyle w:val="CommentText"/>
-      </w:pPr>
-      <w:r>
-        <w:rPr>
-          <w:rStyle w:val="CommentReference"/>
-        </w:rPr>
-        <w:annotationRef/>
-      </w:r>
-      <w:r>
-        <w:t>According to their site, it is Oxygen when written out, but the stylized logo is &lt;</w:t>
-      </w:r>
-      <w:proofErr w:type="spellStart"/>
-      <w:r>
-        <w:t>oXygen</w:t>
-      </w:r>
-      <w:proofErr w:type="spellEnd"/>
-      <w:r>
-        <w:t>/&gt;</w:t>
-      </w:r>
-    </w:p>
-  </w:comment>
-  <w:comment w:id="21" w:author="James Hayes" w:date="2017-12-21T08:01:00Z" w:initials="JH">
-    <w:p>
-      <w:pPr>
-        <w:pStyle w:val="CommentText"/>
-      </w:pPr>
-      <w:r>
-        <w:rPr>
-          <w:rStyle w:val="CommentReference"/>
-        </w:rPr>
-        <w:annotationRef/>
-      </w:r>
-      <w:r>
-        <w:t>check against ISO 30042:2018</w:t>
-      </w:r>
-    </w:p>
-  </w:comment>
 </w:comments>
 </file>
 
 <file path=word/commentsExtended.xml><?xml version="1.0" encoding="utf-8"?>
 <w15:commentsEx xmlns:wpc="http://schemas.microsoft.com/office/word/2010/wordprocessingCanvas" xmlns:cx="http://schemas.microsoft.com/office/drawing/2014/chartex" xmlns:cx1="http://schemas.microsoft.com/office/drawing/2015/9/8/chartex" xmlns:cx2="http://schemas.microsoft.com/office/drawing/2015/10/21/chartex" xmlns:cx3="http://schemas.microsoft.com/office/drawing/2016/5/9/chartex" xmlns:cx4="http://schemas.microsoft.com/office/drawing/2016/5/10/chartex" xmlns:cx5="http://schemas.microsoft.com/office/drawing/2016/5/11/chartex" xmlns:cx6="http://schemas.microsoft.com/office/drawing/2016/5/12/chartex" xmlns:cx7="http://schemas.microsoft.com/office/drawing/2016/5/13/chartex" xmlns:cx8="http://schemas.microsoft.com/office/drawing/2016/5/14/chartex" xmlns:mc="http://schemas.openxmlformats.org/markup-compatibility/2006" xmlns:aink="http://schemas.microsoft.com/office/drawing/2016/ink" xmlns:am3d="http://schemas.microsoft.com/office/drawing/2017/model3d" xmlns:o="urn:schemas-microsoft-com:office:office" xmlns:r="http://schemas.openxmlformats.org/officeDocument/2006/relationships" xmlns:m="http://schemas.openxmlformats.org/officeDocument/2006/math" xmlns:v="urn:schemas-microsoft-com:vml" xmlns:wp14="http://schemas.microsoft.com/office/word/2010/wordprocessingDrawing" xmlns:wp="http://schemas.openxmlformats.org/drawingml/2006/wordprocessingDrawing" xmlns:w10="urn:schemas-microsoft-com:office:word" xmlns:w="http://schemas.openxmlformats.org/wordprocessingml/2006/main" xmlns:w14="http://schemas.microsoft.com/office/word/2010/wordml" xmlns:w15="http://schemas.microsoft.com/office/word/2012/wordml" xmlns:w16se="http://schemas.microsoft.com/office/word/2015/wordml/symex" xmlns:wpg="http://schemas.microsoft.com/office/word/2010/wordprocessingGroup" xmlns:wpi="http://schemas.microsoft.com/office/word/2010/wordprocessingInk" xmlns:wne="http://schemas.microsoft.com/office/word/2006/wordml" xmlns:wps="http://schemas.microsoft.com/office/word/2010/wordprocessingShape" mc:Ignorable="w14 w15 w16se wp14">
   <w15:commentEx w15:paraId="3AE43432" w15:done="0"/>
-  <w15:commentEx w15:paraId="5593E28D" w15:done="0"/>
-  <w15:commentEx w15:paraId="46C72FF6" w15:done="0"/>
 </w15:commentsEx>
 </file>
 
@@ -9157,7 +8379,7 @@
 </file>
 
 <file path=customXml/itemProps1.xml><?xml version="1.0" encoding="utf-8"?>
-<ds:datastoreItem xmlns:ds="http://schemas.openxmlformats.org/officeDocument/2006/customXml" ds:itemID="{05354388-3829-48E0-87FB-CB0C5BBCE738}">
+<ds:datastoreItem xmlns:ds="http://schemas.openxmlformats.org/officeDocument/2006/customXml" ds:itemID="{908E7ACA-0E01-4C77-9E32-45BE840EFB22}">
   <ds:schemaRefs>
     <ds:schemaRef ds:uri="http://schemas.openxmlformats.org/officeDocument/2006/bibliography"/>
   </ds:schemaRefs>

</xml_diff>